<commit_message>
Inizio dei diagrammi dei processi BPMN
</commit_message>
<xml_diff>
--- a/WordRicevimenti/Capitolo4.docx
+++ b/WordRicevimenti/Capitolo4.docx
@@ -25,15 +25,7 @@
         <w:t xml:space="preserve">Intermediario: </w:t>
       </w:r>
       <w:r>
-        <w:t xml:space="preserve">l’intermediario svolge un ruolo chiave all’interno della piattaforma come amministratore e gestore; egli si occupa principalmente della governance dell’infrastruttura, in particolare di inserire transazioni sulla blockchain </w:t>
-      </w:r>
-      <w:proofErr w:type="spellStart"/>
-      <w:r>
-        <w:t>permissioned</w:t>
-      </w:r>
-      <w:proofErr w:type="spellEnd"/>
-      <w:r>
-        <w:t xml:space="preserve"> per registrare l’ID univoco, i passaggi di proprietà e le manutenzioni degli orologi, archiviando contestualmente i dati tecnici e le immagini ad alta risoluzione in un database off-chain da cui il modello di intelligenza artificiale può estrarre le "impronte digitali" necessarie all’addestramento per il riconoscimento di anomalie e contraffazioni.</w:t>
+        <w:t>l’intermediario svolge un ruolo chiave all’interno della piattaforma come amministratore e gestore; egli si occupa principalmente della governance dell’infrastruttura, in particolare di inserire transazioni sulla blockchain permissioned per registrare l’ID univoco, i passaggi di proprietà e le manutenzioni degli orologi, archiviando contestualmente i dati tecnici e le immagini ad alta risoluzione in un database off-chain da cui il modello di intelligenza artificiale può estrarre le "impronte digitali" necessarie all’addestramento per il riconoscimento di anomalie e contraffazioni.</w:t>
       </w:r>
     </w:p>
     <w:p/>
@@ -171,6 +163,34 @@
       <w:r>
         <w:t xml:space="preserve"> in modo immutabile rendendo il nuovo proprietario l’unico titolare certificato del gemello digitale.</w:t>
       </w:r>
+    </w:p>
+    <w:p/>
+    <w:p/>
+    <w:p/>
+    <w:p/>
+    <w:p/>
+    <w:p>
+      <w:pPr>
+        <w:rPr>
+          <w:b/>
+          <w:bCs/>
+        </w:rPr>
+      </w:pPr>
+      <w:r>
+        <w:rPr>
+          <w:b/>
+          <w:bCs/>
+        </w:rPr>
+        <w:t>BPMN</w:t>
+      </w:r>
+    </w:p>
+    <w:p>
+      <w:pPr>
+        <w:rPr>
+          <w:b/>
+          <w:bCs/>
+        </w:rPr>
+      </w:pPr>
     </w:p>
     <w:sectPr>
       <w:pgSz w:w="11906" w:h="16838"/>
@@ -943,6 +963,7 @@
   <w:style w:type="character" w:default="1" w:styleId="Carpredefinitoparagrafo">
     <w:name w:val="Default Paragraph Font"/>
     <w:uiPriority w:val="1"/>
+    <w:semiHidden/>
     <w:unhideWhenUsed/>
   </w:style>
   <w:style w:type="table" w:default="1" w:styleId="Tabellanormale">

</xml_diff>